<commit_message>
chore(prd): format headers and add research notes + competitive parity
</commit_message>
<xml_diff>
--- a/PRDs/2025-11/4204113 - Financial Document Formula Drill-Down.docx
+++ b/PRDs/2025-11/4204113 - Financial Document Formula Drill-Down.docx
@@ -15,16 +15,37 @@
         <w:t>[EM] Financial Document Formula Drill-Down in Excel and Word (Epic 4204113)1. Customer Problemcannot see how a reported number is composed (codes, subcodes, accounts) without manual tracing, slowing audits and increasing risk.</w:t>
       </w:r>
     </w:p>
+    <w:p/>
     <w:p>
+      <w:pPr>
+        <w:spacing w:before="120" w:after="120"/>
+      </w:pPr>
       <w:r>
+        <w:rPr>
+          <w:b/>
+        </w:rPr>
         <w:t>2. Customer Researchincludes detailed example and table; parity requested with PFX Engagement and CSA.</w:t>
       </w:r>
     </w:p>
+    <w:p/>
     <w:p>
       <w:r>
+        <w:t>This capability was requested as feedback from an enterprise-level accounting firm, reflecting needs observed in large multi-entity audit workflows.</w:t>
+      </w:r>
+    </w:p>
+    <w:p/>
+    <w:p>
+      <w:pPr>
+        <w:spacing w:before="120" w:after="120"/>
+      </w:pPr>
+      <w:r>
+        <w:rPr>
+          <w:b/>
+        </w:rPr>
         <w:t>3. Our SolutionOffice add-in Drill Down action reads cell formula, resolves account groupings/tax codes and individual accounts, and generates a detail report.</w:t>
       </w:r>
     </w:p>
+    <w:p/>
     <w:p>
       <w:r>
         <w:t>- Honors period and balance type; supports multi-group formulas.</w:t>
@@ -35,11 +56,19 @@
         <w:t>Dependencies: add-in, reporting services, formula parser.</w:t>
       </w:r>
     </w:p>
+    <w:p/>
     <w:p>
+      <w:pPr>
+        <w:spacing w:before="120" w:after="120"/>
+      </w:pPr>
       <w:r>
+        <w:rPr>
+          <w:b/>
+        </w:rPr>
         <w:t>4. Product MetricsTime to validate a number: -50%.</w:t>
       </w:r>
     </w:p>
+    <w:p/>
     <w:p>
       <w:r>
         <w:t>- Reviewer satisfaction: +10 pts.</w:t>
@@ -55,24 +84,38 @@
         <w:t>Appendix: Child Features4208966 Comprehensive Formula Drill-Down Capability</w:t>
       </w:r>
     </w:p>
+    <w:p/>
     <w:p>
+      <w:pPr>
+        <w:spacing w:before="120" w:after="120"/>
+      </w:pPr>
       <w:r>
+        <w:rPr>
+          <w:b/>
+        </w:rPr>
         <w:t>Appendix: Quick prototypeembedded table example in epic; also reference PDF for division-based examples.</w:t>
       </w:r>
     </w:p>
+    <w:p/>
     <w:p>
       <w:r>
         <w:t>Appendix: LinksHYPERLINK "https://dev.azure.com/tr-tax/TaxProf/_workitems/edit/4204113"Open Epic 4204113</w:t>
       </w:r>
     </w:p>
+    <w:p/>
     <w:p>
       <w:pPr>
         <w:pStyle w:val="Heading2"/>
+        <w:spacing w:before="120" w:after="120"/>
       </w:pPr>
       <w:r>
+        <w:rPr>
+          <w:b/>
+        </w:rPr>
         <w:t>Appendix: Quick prototype</w:t>
       </w:r>
     </w:p>
+    <w:p/>
     <w:p>
       <w:r>
         <w:t>Figure: PDF page 1</w:t>

</xml_diff>

<commit_message>
chore(prd): remove prototype appendix, embedded images, and references
</commit_message>
<xml_diff>
--- a/PRDs/2025-11/4204113 - Financial Document Formula Drill-Down.docx
+++ b/PRDs/2025-11/4204113 - Financial Document Formula Drill-Down.docx
@@ -103,60 +103,6 @@
       </w:r>
     </w:p>
     <w:p/>
-    <w:p>
-      <w:pPr>
-        <w:pStyle w:val="Heading2"/>
-        <w:spacing w:before="120" w:after="120"/>
-      </w:pPr>
-      <w:r>
-        <w:rPr>
-          <w:b/>
-        </w:rPr>
-        <w:t>Appendix: Quick prototype</w:t>
-      </w:r>
-    </w:p>
-    <w:p/>
-    <w:p>
-      <w:r>
-        <w:t>Figure: PDF page 1</w:t>
-      </w:r>
-    </w:p>
-    <w:p>
-      <w:r>
-        <w:drawing>
-          <wp:inline xmlns:a="http://schemas.openxmlformats.org/drawingml/2006/main" xmlns:pic="http://schemas.openxmlformats.org/drawingml/2006/picture">
-            <wp:extent cx="5943600" cy="3343275"/>
-            <wp:docPr id="1" name="Picture 1"/>
-            <wp:cNvGraphicFramePr>
-              <a:graphicFrameLocks noChangeAspect="1"/>
-            </wp:cNvGraphicFramePr>
-            <a:graphic>
-              <a:graphicData uri="http://schemas.openxmlformats.org/drawingml/2006/picture">
-                <pic:pic>
-                  <pic:nvPicPr>
-                    <pic:cNvPr id="0" name="page-1.png"/>
-                    <pic:cNvPicPr/>
-                  </pic:nvPicPr>
-                  <pic:blipFill>
-                    <a:blip r:embed="rId9"/>
-                    <a:stretch>
-                      <a:fillRect/>
-                    </a:stretch>
-                  </pic:blipFill>
-                  <pic:spPr>
-                    <a:xfrm>
-                      <a:off x="0" y="0"/>
-                      <a:ext cx="5943600" cy="3343275"/>
-                    </a:xfrm>
-                    <a:prstGeom prst="rect"/>
-                  </pic:spPr>
-                </pic:pic>
-              </a:graphicData>
-            </a:graphic>
-          </wp:inline>
-        </w:drawing>
-      </w:r>
-    </w:p>
     <w:p>
       <w:pPr>
         <w:pStyle w:val="Heading2"/>

</xml_diff>